<commit_message>
tidy up and clean test run
</commit_message>
<xml_diff>
--- a/Test cases.docx
+++ b/Test cases.docx
@@ -100,32 +100,17 @@
     </w:p>
     <w:p>
       <w:r>
-        <w:t xml:space="preserve">Decrement  work time </w:t>
-      </w:r>
-      <w:r>
-        <w:t>(Clock running, paused and initialized)</w:t>
-      </w:r>
-    </w:p>
-    <w:p>
-      <w:r>
-        <w:t xml:space="preserve">Increment </w:t>
-      </w:r>
-      <w:r>
-        <w:t>break</w:t>
-      </w:r>
-      <w:r>
-        <w:t xml:space="preserve"> time (Clock running, paused and initialized)</w:t>
-      </w:r>
-    </w:p>
-    <w:p>
-      <w:r>
-        <w:t xml:space="preserve">Decrement  </w:t>
-      </w:r>
-      <w:r>
-        <w:t>break</w:t>
-      </w:r>
-      <w:r>
-        <w:t xml:space="preserve"> time (Clock running, paused and initialized)</w:t>
+        <w:t>Decrement  work time (Clock running, paused and initialized)</w:t>
+      </w:r>
+    </w:p>
+    <w:p>
+      <w:r>
+        <w:t>Increment break time (Clock running, paused and initialized)</w:t>
+      </w:r>
+    </w:p>
+    <w:p>
+      <w:r>
+        <w:t>Decrement  break time (Clock running, paused and initialized)</w:t>
       </w:r>
     </w:p>
     <w:p>
@@ -135,13 +120,7 @@
     </w:p>
     <w:p>
       <w:r>
-        <w:t xml:space="preserve">Increment </w:t>
-      </w:r>
-      <w:r>
-        <w:t>work</w:t>
-      </w:r>
-      <w:r>
-        <w:t xml:space="preserve"> &gt; 60</w:t>
+        <w:t>Increment work &gt; 60</w:t>
       </w:r>
     </w:p>
     <w:p>
@@ -151,13 +130,7 @@
     </w:p>
     <w:p>
       <w:r>
-        <w:t xml:space="preserve">Decrement </w:t>
-      </w:r>
-      <w:r>
-        <w:t>work</w:t>
-      </w:r>
-      <w:r>
-        <w:t xml:space="preserve"> &lt; 1</w:t>
+        <w:t>Decrement work &lt; 1</w:t>
       </w:r>
     </w:p>
     <w:p>
@@ -239,10 +212,7 @@
         <w:ind w:firstLine="720"/>
       </w:pPr>
       <w:r>
-        <w:t>count</w:t>
-      </w:r>
-      <w:r>
-        <w:t>down set to black</w:t>
+        <w:t>countdown set to black</w:t>
       </w:r>
     </w:p>
     <w:p>
@@ -252,13 +222,7 @@
     </w:p>
     <w:p>
       <w:r>
-        <w:t>Countdown &lt; 1 minute (</w:t>
-      </w:r>
-      <w:r>
-        <w:t>break</w:t>
-      </w:r>
-      <w:r>
-        <w:t>)</w:t>
+        <w:t>Countdown &lt; 1 minute (break)</w:t>
       </w:r>
     </w:p>
     <w:p>
@@ -271,19 +235,18 @@
     <w:p>
       <w:r>
         <w:lastRenderedPageBreak/>
-        <w:t>Countdown reaches 0 (</w:t>
-      </w:r>
-      <w:r>
-        <w:t>break</w:t>
-      </w:r>
-      <w:r>
-        <w:t>)</w:t>
-      </w:r>
-    </w:p>
-    <w:p>
-      <w:r>
-        <w:tab/>
-        <w:t>Break time label</w:t>
+        <w:t>Countdown reaches 0 (break)</w:t>
+      </w:r>
+    </w:p>
+    <w:p>
+      <w:pPr>
+        <w:ind w:firstLine="720"/>
+      </w:pPr>
+      <w:r>
+        <w:t>Work</w:t>
+      </w:r>
+      <w:r>
+        <w:t xml:space="preserve"> time label</w:t>
       </w:r>
     </w:p>
     <w:p>
@@ -405,10 +368,7 @@
     </w:p>
     <w:p>
       <w:r>
-        <w:t xml:space="preserve">Reset during </w:t>
-      </w:r>
-      <w:r>
-        <w:t>last minutes</w:t>
+        <w:t>Reset during last minutes</w:t>
       </w:r>
     </w:p>
     <w:p>

</xml_diff>